<commit_message>
Add jQuery Accordian About Me - Change Styling
</commit_message>
<xml_diff>
--- a/Resume/Kevin_Bauer_Resume.docx
+++ b/Resume/Kevin_Bauer_Resume.docx
@@ -168,7 +168,6 @@
         </w:rPr>
         <w:t xml:space="preserve"> </w:t>
       </w:r>
-      <w:proofErr w:type="spellStart"/>
       <w:r>
         <w:rPr>
           <w:rFonts w:ascii="Calibri" w:eastAsia="Calibri" w:hAnsi="Calibri" w:cs="Calibri"/>
@@ -178,19 +177,7 @@
           <w:sz w:val="20"/>
           <w:szCs w:val="20"/>
         </w:rPr>
-        <w:t>GitHub</w:t>
-      </w:r>
-      <w:proofErr w:type="spellEnd"/>
-      <w:r>
-        <w:rPr>
-          <w:rFonts w:ascii="Calibri" w:eastAsia="Calibri" w:hAnsi="Calibri" w:cs="Calibri"/>
-          <w:b/>
-          <w:bCs/>
-          <w:color w:val="666666"/>
-          <w:sz w:val="20"/>
-          <w:szCs w:val="20"/>
-        </w:rPr>
-        <w:t xml:space="preserve"> </w:t>
+        <w:t xml:space="preserve">GitHub </w:t>
       </w:r>
       <w:r>
         <w:rPr>
@@ -470,9 +457,8 @@
           <w:sz w:val="20"/>
           <w:szCs w:val="20"/>
         </w:rPr>
-        <w:t xml:space="preserve">HTML/CSS, SASS, </w:t>
-      </w:r>
-      <w:proofErr w:type="spellStart"/>
+        <w:t>HTML</w:t>
+      </w:r>
       <w:r>
         <w:rPr>
           <w:rFonts w:ascii="Calibri" w:eastAsia="Calibri" w:hAnsi="Calibri" w:cs="Calibri"/>
@@ -480,9 +466,10 @@
           <w:sz w:val="20"/>
           <w:szCs w:val="20"/>
         </w:rPr>
-        <w:t>Javascript</w:t>
-      </w:r>
-      <w:proofErr w:type="spellEnd"/>
+        <w:t>/CSS, SASS, Javascript (jQuery,</w:t>
+      </w:r>
+      <w:bookmarkStart w:id="0" w:name="_GoBack"/>
+      <w:bookmarkEnd w:id="0"/>
       <w:r>
         <w:rPr>
           <w:rFonts w:ascii="Calibri" w:eastAsia="Calibri" w:hAnsi="Calibri" w:cs="Calibri"/>
@@ -490,27 +477,7 @@
           <w:sz w:val="20"/>
           <w:szCs w:val="20"/>
         </w:rPr>
-        <w:t xml:space="preserve"> (</w:t>
-      </w:r>
-      <w:proofErr w:type="spellStart"/>
-      <w:r>
-        <w:rPr>
-          <w:rFonts w:ascii="Calibri" w:eastAsia="Calibri" w:hAnsi="Calibri" w:cs="Calibri"/>
-          <w:color w:val="6FA8DC"/>
-          <w:sz w:val="20"/>
-          <w:szCs w:val="20"/>
-        </w:rPr>
-        <w:t>jQuery</w:t>
-      </w:r>
-      <w:proofErr w:type="spellEnd"/>
-      <w:r>
-        <w:rPr>
-          <w:rFonts w:ascii="Calibri" w:eastAsia="Calibri" w:hAnsi="Calibri" w:cs="Calibri"/>
-          <w:color w:val="6FA8DC"/>
-          <w:sz w:val="20"/>
-          <w:szCs w:val="20"/>
-        </w:rPr>
-        <w:t>, Backbone.JS, Angular.JS,)</w:t>
+        <w:t xml:space="preserve"> Angular.JS,)</w:t>
       </w:r>
     </w:p>
     <w:p>
@@ -557,9 +524,8 @@
           <w:sz w:val="20"/>
           <w:szCs w:val="20"/>
         </w:rPr>
-        <w:t xml:space="preserve">  Ruby (Rails, Sinatra, </w:t>
-      </w:r>
-      <w:proofErr w:type="spellStart"/>
+        <w:t xml:space="preserve">  Ruby (Rails, Sinatra, Rspec)</w:t>
+      </w:r>
       <w:r>
         <w:rPr>
           <w:rFonts w:ascii="Calibri" w:eastAsia="Calibri" w:hAnsi="Calibri" w:cs="Calibri"/>
@@ -567,9 +533,8 @@
           <w:sz w:val="20"/>
           <w:szCs w:val="20"/>
         </w:rPr>
-        <w:t>Rspec</w:t>
-      </w:r>
-      <w:proofErr w:type="spellEnd"/>
+        <w:t>, Express.JS, Node.JS, Mongoose</w:t>
+      </w:r>
       <w:r>
         <w:rPr>
           <w:rFonts w:ascii="Calibri" w:eastAsia="Calibri" w:hAnsi="Calibri" w:cs="Calibri"/>
@@ -577,45 +542,7 @@
           <w:sz w:val="20"/>
           <w:szCs w:val="20"/>
         </w:rPr>
-        <w:t>)</w:t>
-      </w:r>
-      <w:r>
-        <w:rPr>
-          <w:rFonts w:ascii="Calibri" w:eastAsia="Calibri" w:hAnsi="Calibri" w:cs="Calibri"/>
-          <w:color w:val="6FA8DC"/>
-          <w:sz w:val="20"/>
-          <w:szCs w:val="20"/>
-        </w:rPr>
-        <w:t>, Express.JS, Node.JS, Mongoose</w:t>
-      </w:r>
-      <w:r>
-        <w:rPr>
-          <w:rFonts w:ascii="Calibri" w:eastAsia="Calibri" w:hAnsi="Calibri" w:cs="Calibri"/>
-          <w:color w:val="6FA8DC"/>
-          <w:sz w:val="20"/>
-          <w:szCs w:val="20"/>
-        </w:rPr>
-        <w:t xml:space="preserve">, </w:t>
-      </w:r>
-      <w:proofErr w:type="spellStart"/>
-      <w:r>
-        <w:rPr>
-          <w:rFonts w:ascii="Calibri" w:eastAsia="Calibri" w:hAnsi="Calibri" w:cs="Calibri"/>
-          <w:color w:val="6FA8DC"/>
-          <w:sz w:val="20"/>
-          <w:szCs w:val="20"/>
-        </w:rPr>
-        <w:t>PostgreSQL</w:t>
-      </w:r>
-      <w:proofErr w:type="spellEnd"/>
-      <w:r>
-        <w:rPr>
-          <w:rFonts w:ascii="Calibri" w:eastAsia="Calibri" w:hAnsi="Calibri" w:cs="Calibri"/>
-          <w:color w:val="6FA8DC"/>
-          <w:sz w:val="20"/>
-          <w:szCs w:val="20"/>
-        </w:rPr>
-        <w:t xml:space="preserve">, MySQL, </w:t>
+        <w:t xml:space="preserve">, PostgreSQL, MySQL, </w:t>
       </w:r>
     </w:p>
     <w:p>
@@ -654,27 +581,7 @@
           <w:szCs w:val="20"/>
         </w:rPr>
         <w:tab/>
-        <w:t xml:space="preserve">  </w:t>
-      </w:r>
-      <w:proofErr w:type="spellStart"/>
-      <w:r>
-        <w:rPr>
-          <w:rFonts w:ascii="Calibri" w:eastAsia="Calibri" w:hAnsi="Calibri" w:cs="Calibri"/>
-          <w:color w:val="6FA8DC"/>
-          <w:sz w:val="20"/>
-          <w:szCs w:val="20"/>
-        </w:rPr>
-        <w:t>MongoDB</w:t>
-      </w:r>
-      <w:proofErr w:type="spellEnd"/>
-      <w:r>
-        <w:rPr>
-          <w:rFonts w:ascii="Calibri" w:eastAsia="Calibri" w:hAnsi="Calibri" w:cs="Calibri"/>
-          <w:color w:val="6FA8DC"/>
-          <w:sz w:val="20"/>
-          <w:szCs w:val="20"/>
-        </w:rPr>
-        <w:t>, Socket.io</w:t>
+        <w:t xml:space="preserve">  MongoDB, Socket.io</w:t>
       </w:r>
     </w:p>
     <w:p>
@@ -712,67 +619,7 @@
           <w:sz w:val="20"/>
           <w:szCs w:val="20"/>
         </w:rPr>
-        <w:t xml:space="preserve">: Agile (SCRUM Methodologies), </w:t>
-      </w:r>
-      <w:proofErr w:type="spellStart"/>
-      <w:r>
-        <w:rPr>
-          <w:rFonts w:ascii="Calibri" w:eastAsia="Calibri" w:hAnsi="Calibri" w:cs="Calibri"/>
-          <w:color w:val="6FA8DC"/>
-          <w:sz w:val="20"/>
-          <w:szCs w:val="20"/>
-        </w:rPr>
-        <w:t>Git</w:t>
-      </w:r>
-      <w:proofErr w:type="spellEnd"/>
-      <w:r>
-        <w:rPr>
-          <w:rFonts w:ascii="Calibri" w:eastAsia="Calibri" w:hAnsi="Calibri" w:cs="Calibri"/>
-          <w:color w:val="6FA8DC"/>
-          <w:sz w:val="20"/>
-          <w:szCs w:val="20"/>
-        </w:rPr>
-        <w:t xml:space="preserve">, </w:t>
-      </w:r>
-      <w:proofErr w:type="spellStart"/>
-      <w:r>
-        <w:rPr>
-          <w:rFonts w:ascii="Calibri" w:eastAsia="Calibri" w:hAnsi="Calibri" w:cs="Calibri"/>
-          <w:color w:val="6FA8DC"/>
-          <w:sz w:val="20"/>
-          <w:szCs w:val="20"/>
-        </w:rPr>
-        <w:t>GitHub</w:t>
-      </w:r>
-      <w:proofErr w:type="spellEnd"/>
-      <w:r>
-        <w:rPr>
-          <w:rFonts w:ascii="Calibri" w:eastAsia="Calibri" w:hAnsi="Calibri" w:cs="Calibri"/>
-          <w:color w:val="6FA8DC"/>
-          <w:sz w:val="20"/>
-          <w:szCs w:val="20"/>
-        </w:rPr>
-        <w:t xml:space="preserve">, </w:t>
-      </w:r>
-      <w:proofErr w:type="spellStart"/>
-      <w:r>
-        <w:rPr>
-          <w:rFonts w:ascii="Calibri" w:eastAsia="Calibri" w:hAnsi="Calibri" w:cs="Calibri"/>
-          <w:color w:val="6FA8DC"/>
-          <w:sz w:val="20"/>
-          <w:szCs w:val="20"/>
-        </w:rPr>
-        <w:t>Heroku</w:t>
-      </w:r>
-      <w:proofErr w:type="spellEnd"/>
-      <w:r>
-        <w:rPr>
-          <w:rFonts w:ascii="Calibri" w:eastAsia="Calibri" w:hAnsi="Calibri" w:cs="Calibri"/>
-          <w:color w:val="6FA8DC"/>
-          <w:sz w:val="20"/>
-          <w:szCs w:val="20"/>
-        </w:rPr>
-        <w:t>, Firebase, Bash</w:t>
+        <w:t>: Agile (SCRUM Methodologies), Git, GitHub, Heroku, Firebase, Bash</w:t>
       </w:r>
     </w:p>
     <w:p>
@@ -813,27 +660,7 @@
           <w:sz w:val="20"/>
           <w:szCs w:val="20"/>
         </w:rPr>
-        <w:t>EMR Implementation (</w:t>
-      </w:r>
-      <w:proofErr w:type="spellStart"/>
-      <w:r>
-        <w:rPr>
-          <w:rFonts w:ascii="Calibri" w:eastAsia="Calibri" w:hAnsi="Calibri" w:cs="Calibri"/>
-          <w:color w:val="6FA8DC"/>
-          <w:sz w:val="20"/>
-          <w:szCs w:val="20"/>
-        </w:rPr>
-        <w:t>eClinicalWorks</w:t>
-      </w:r>
-      <w:proofErr w:type="spellEnd"/>
-      <w:r>
-        <w:rPr>
-          <w:rFonts w:ascii="Calibri" w:eastAsia="Calibri" w:hAnsi="Calibri" w:cs="Calibri"/>
-          <w:color w:val="6FA8DC"/>
-          <w:sz w:val="20"/>
-          <w:szCs w:val="20"/>
-        </w:rPr>
-        <w:t xml:space="preserve">, EPIC,), DICOM, </w:t>
+        <w:t xml:space="preserve">EMR Implementation (eClinicalWorks, EPIC,), DICOM, </w:t>
       </w:r>
       <w:r>
         <w:rPr>
@@ -865,7 +692,6 @@
         </w:rPr>
         <w:t xml:space="preserve">           GE), </w:t>
       </w:r>
-      <w:proofErr w:type="spellStart"/>
       <w:r>
         <w:rPr>
           <w:rFonts w:ascii="Calibri" w:eastAsia="Calibri" w:hAnsi="Calibri" w:cs="Calibri"/>
@@ -873,37 +699,7 @@
           <w:sz w:val="20"/>
           <w:szCs w:val="20"/>
         </w:rPr>
-        <w:t>LifeImage</w:t>
-      </w:r>
-      <w:proofErr w:type="spellEnd"/>
-      <w:r>
-        <w:rPr>
-          <w:rFonts w:ascii="Calibri" w:eastAsia="Calibri" w:hAnsi="Calibri" w:cs="Calibri"/>
-          <w:color w:val="6FA8DC"/>
-          <w:sz w:val="20"/>
-          <w:szCs w:val="20"/>
-        </w:rPr>
-        <w:t xml:space="preserve">, Citrix, </w:t>
-      </w:r>
-      <w:proofErr w:type="gramStart"/>
-      <w:r>
-        <w:rPr>
-          <w:rFonts w:ascii="Calibri" w:eastAsia="Calibri" w:hAnsi="Calibri" w:cs="Calibri"/>
-          <w:color w:val="6FA8DC"/>
-          <w:sz w:val="20"/>
-          <w:szCs w:val="20"/>
-        </w:rPr>
-        <w:t>HL7 ,</w:t>
-      </w:r>
-      <w:proofErr w:type="gramEnd"/>
-      <w:r>
-        <w:rPr>
-          <w:rFonts w:ascii="Calibri" w:eastAsia="Calibri" w:hAnsi="Calibri" w:cs="Calibri"/>
-          <w:color w:val="6FA8DC"/>
-          <w:sz w:val="20"/>
-          <w:szCs w:val="20"/>
-        </w:rPr>
-        <w:t xml:space="preserve"> COGNOS &amp; SQL Financial Reporting ,Physician &amp; Staff Training</w:t>
+        <w:t>LifeImage, Citrix, HL7 , COGNOS &amp; SQL Financial Reporting ,Physician &amp; Staff Training</w:t>
       </w:r>
     </w:p>
     <w:p>
@@ -1299,47 +1095,7 @@
           <w:sz w:val="20"/>
           <w:szCs w:val="20"/>
         </w:rPr>
-        <w:t xml:space="preserve">– A Ruby on Rails based web app integrating Facebook, </w:t>
-      </w:r>
-      <w:proofErr w:type="spellStart"/>
-      <w:r>
-        <w:rPr>
-          <w:rFonts w:ascii="Calibri" w:eastAsia="Times New Roman" w:hAnsi="Calibri" w:cs="Times New Roman"/>
-          <w:color w:val="auto"/>
-          <w:sz w:val="20"/>
-          <w:szCs w:val="20"/>
-        </w:rPr>
-        <w:t>Gravitar</w:t>
-      </w:r>
-      <w:proofErr w:type="spellEnd"/>
-      <w:r>
-        <w:rPr>
-          <w:rFonts w:ascii="Calibri" w:eastAsia="Times New Roman" w:hAnsi="Calibri" w:cs="Times New Roman"/>
-          <w:color w:val="auto"/>
-          <w:sz w:val="20"/>
-          <w:szCs w:val="20"/>
-        </w:rPr>
-        <w:t xml:space="preserve">, </w:t>
-      </w:r>
-      <w:proofErr w:type="spellStart"/>
-      <w:r>
-        <w:rPr>
-          <w:rFonts w:ascii="Calibri" w:eastAsia="Times New Roman" w:hAnsi="Calibri" w:cs="Times New Roman"/>
-          <w:color w:val="auto"/>
-          <w:sz w:val="20"/>
-          <w:szCs w:val="20"/>
-        </w:rPr>
-        <w:t>Instagram</w:t>
-      </w:r>
-      <w:proofErr w:type="spellEnd"/>
-      <w:r>
-        <w:rPr>
-          <w:rFonts w:ascii="Calibri" w:eastAsia="Times New Roman" w:hAnsi="Calibri" w:cs="Times New Roman"/>
-          <w:color w:val="auto"/>
-          <w:sz w:val="20"/>
-          <w:szCs w:val="20"/>
-        </w:rPr>
-        <w:t xml:space="preserve">, and Twitter APIs, allowing users to search for their favorite team and view/create posts of events or happenings to meet the team. </w:t>
+        <w:t xml:space="preserve">– A Ruby on Rails based web app integrating Facebook, Gravitar, Instagram, and Twitter APIs, allowing users to search for their favorite team and view/create posts of events or happenings to meet the team. </w:t>
       </w:r>
     </w:p>
     <w:p>
@@ -1392,89 +1148,7 @@
           <w:sz w:val="20"/>
           <w:szCs w:val="20"/>
         </w:rPr>
-        <w:t xml:space="preserve">– Simple web application built using the </w:t>
-      </w:r>
-      <w:proofErr w:type="spellStart"/>
-      <w:r>
-        <w:rPr>
-          <w:rFonts w:ascii="Calibri" w:eastAsia="Times New Roman" w:hAnsi="Calibri" w:cs="Times New Roman"/>
-          <w:color w:val="auto"/>
-          <w:sz w:val="20"/>
-          <w:szCs w:val="20"/>
-        </w:rPr>
-        <w:t>MongoDB</w:t>
-      </w:r>
-      <w:proofErr w:type="spellEnd"/>
-      <w:r>
-        <w:rPr>
-          <w:rFonts w:ascii="Calibri" w:eastAsia="Times New Roman" w:hAnsi="Calibri" w:cs="Times New Roman"/>
-          <w:color w:val="auto"/>
-          <w:sz w:val="20"/>
-          <w:szCs w:val="20"/>
-        </w:rPr>
-        <w:t xml:space="preserve">, Express.JS, </w:t>
-      </w:r>
-      <w:proofErr w:type="spellStart"/>
-      <w:r>
-        <w:rPr>
-          <w:rFonts w:ascii="Calibri" w:eastAsia="Times New Roman" w:hAnsi="Calibri" w:cs="Times New Roman"/>
-          <w:color w:val="auto"/>
-          <w:sz w:val="20"/>
-          <w:szCs w:val="20"/>
-        </w:rPr>
-        <w:t>AngularJS</w:t>
-      </w:r>
-      <w:proofErr w:type="spellEnd"/>
-      <w:r>
-        <w:rPr>
-          <w:rFonts w:ascii="Calibri" w:eastAsia="Times New Roman" w:hAnsi="Calibri" w:cs="Times New Roman"/>
-          <w:color w:val="auto"/>
-          <w:sz w:val="20"/>
-          <w:szCs w:val="20"/>
-        </w:rPr>
-        <w:t xml:space="preserve">, </w:t>
-      </w:r>
-      <w:proofErr w:type="spellStart"/>
-      <w:r>
-        <w:rPr>
-          <w:rFonts w:ascii="Calibri" w:eastAsia="Times New Roman" w:hAnsi="Calibri" w:cs="Times New Roman"/>
-          <w:color w:val="auto"/>
-          <w:sz w:val="20"/>
-          <w:szCs w:val="20"/>
-        </w:rPr>
-        <w:t>Node</w:t>
-      </w:r>
-      <w:proofErr w:type="gramStart"/>
-      <w:r>
-        <w:rPr>
-          <w:rFonts w:ascii="Calibri" w:eastAsia="Times New Roman" w:hAnsi="Calibri" w:cs="Times New Roman"/>
-          <w:color w:val="auto"/>
-          <w:sz w:val="20"/>
-          <w:szCs w:val="20"/>
-        </w:rPr>
-        <w:t>,JS</w:t>
-      </w:r>
-      <w:proofErr w:type="spellEnd"/>
-      <w:proofErr w:type="gramEnd"/>
-      <w:r>
-        <w:rPr>
-          <w:rFonts w:ascii="Calibri" w:eastAsia="Times New Roman" w:hAnsi="Calibri" w:cs="Times New Roman"/>
-          <w:color w:val="auto"/>
-          <w:sz w:val="20"/>
-          <w:szCs w:val="20"/>
-        </w:rPr>
-        <w:t xml:space="preserve"> that displays a listing of links to my current projects where users can up vote or comment on my</w:t>
-      </w:r>
-      <w:bookmarkStart w:id="0" w:name="_GoBack"/>
-      <w:bookmarkEnd w:id="0"/>
-      <w:r>
-        <w:rPr>
-          <w:rFonts w:ascii="Calibri" w:eastAsia="Times New Roman" w:hAnsi="Calibri" w:cs="Times New Roman"/>
-          <w:color w:val="auto"/>
-          <w:sz w:val="20"/>
-          <w:szCs w:val="20"/>
-        </w:rPr>
-        <w:t xml:space="preserve"> projects.</w:t>
+        <w:t>– Simple web application built using the MongoDB, Express.JS, AngularJS, Node,JS that displays a listing of links to my current projects where users can up vote or comment on my projects.</w:t>
       </w:r>
     </w:p>
     <w:p>
@@ -1700,67 +1374,7 @@
           <w:sz w:val="20"/>
           <w:szCs w:val="20"/>
         </w:rPr>
-        <w:t xml:space="preserve"> as a part of their innovation lab, the Ruby on Rails based app served a user generated news hub, bringing in user generated content from </w:t>
-      </w:r>
-      <w:proofErr w:type="spellStart"/>
-      <w:r>
-        <w:rPr>
-          <w:rFonts w:ascii="Calibri" w:eastAsia="Times New Roman" w:hAnsi="Calibri" w:cs="Times New Roman"/>
-          <w:color w:val="auto"/>
-          <w:sz w:val="20"/>
-          <w:szCs w:val="20"/>
-        </w:rPr>
-        <w:t>Reddit</w:t>
-      </w:r>
-      <w:proofErr w:type="spellEnd"/>
-      <w:r>
-        <w:rPr>
-          <w:rFonts w:ascii="Calibri" w:eastAsia="Times New Roman" w:hAnsi="Calibri" w:cs="Times New Roman"/>
-          <w:color w:val="auto"/>
-          <w:sz w:val="20"/>
-          <w:szCs w:val="20"/>
-        </w:rPr>
-        <w:t xml:space="preserve">, Twitter, and </w:t>
-      </w:r>
-      <w:proofErr w:type="spellStart"/>
-      <w:r>
-        <w:rPr>
-          <w:rFonts w:ascii="Calibri" w:eastAsia="Times New Roman" w:hAnsi="Calibri" w:cs="Times New Roman"/>
-          <w:color w:val="auto"/>
-          <w:sz w:val="20"/>
-          <w:szCs w:val="20"/>
-        </w:rPr>
-        <w:t>Instagram</w:t>
-      </w:r>
-      <w:proofErr w:type="spellEnd"/>
-      <w:r>
-        <w:rPr>
-          <w:rFonts w:ascii="Calibri" w:eastAsia="Times New Roman" w:hAnsi="Calibri" w:cs="Times New Roman"/>
-          <w:color w:val="auto"/>
-          <w:sz w:val="20"/>
-          <w:szCs w:val="20"/>
-        </w:rPr>
-        <w:t xml:space="preserve"> based on a chosen location and then issued requests to Twitter &amp; </w:t>
-      </w:r>
-      <w:proofErr w:type="spellStart"/>
-      <w:r>
-        <w:rPr>
-          <w:rFonts w:ascii="Calibri" w:eastAsia="Times New Roman" w:hAnsi="Calibri" w:cs="Times New Roman"/>
-          <w:color w:val="auto"/>
-          <w:sz w:val="20"/>
-          <w:szCs w:val="20"/>
-        </w:rPr>
-        <w:t>Instagram</w:t>
-      </w:r>
-      <w:proofErr w:type="spellEnd"/>
-      <w:r>
-        <w:rPr>
-          <w:rFonts w:ascii="Calibri" w:eastAsia="Times New Roman" w:hAnsi="Calibri" w:cs="Times New Roman"/>
-          <w:color w:val="auto"/>
-          <w:sz w:val="20"/>
-          <w:szCs w:val="20"/>
-        </w:rPr>
-        <w:t xml:space="preserve"> APIs </w:t>
+        <w:t xml:space="preserve"> as a part of their innovation lab, the Ruby on Rails based app served a user generated news hub, bringing in user generated content from Reddit, Twitter, and Instagram based on a chosen location and then issued requests to Twitter &amp; Instagram APIs </w:t>
       </w:r>
     </w:p>
     <w:p>

</xml_diff>